<commit_message>
Hakkında dosyasında değişiklikler yapıldı
</commit_message>
<xml_diff>
--- a/Proje Hakkında (B191210551).docx
+++ b/Proje Hakkında (B191210551).docx
@@ -78,15 +78,72 @@
           <w:szCs w:val="32"/>
           <w:lang w:val="tr-TR"/>
         </w:rPr>
-        <w:t>Bu tasarımda HTML5,CSS,PHP,BOOTSTRAP 4 ve JAVASCRİPT kullanılacaktır . Sitenin tasarımında kullanılan fikirler tümüyle kendime aittir.Site daha yapım aşamasında olup ilerleyen haftalarda daha da geliştirilecektir.</w:t>
-      </w:r>
-      <w:r>
-        <w:rPr>
-          <w:sz w:val="32"/>
-          <w:szCs w:val="32"/>
-          <w:lang w:val="tr-TR"/>
-        </w:rPr>
-        <w:t xml:space="preserve">   </w:t>
+        <w:t xml:space="preserve">Bu tasarımda HTML5,CSS,PHP,BOOTSTRAP 4 ve JAVASCRİPT kullanılacaktır . Sitenin tasarımında kullanılan fikirler tümüyle kendime </w:t>
+      </w:r>
+      <w:r>
+        <w:rPr>
+          <w:sz w:val="32"/>
+          <w:szCs w:val="32"/>
+          <w:lang w:val="tr-TR"/>
+        </w:rPr>
+        <w:t>aittir. Site</w:t>
+      </w:r>
+      <w:r>
+        <w:rPr>
+          <w:sz w:val="32"/>
+          <w:szCs w:val="32"/>
+          <w:lang w:val="tr-TR"/>
+        </w:rPr>
+        <w:t xml:space="preserve"> daha yapım aşamasında olup ilerleyen haftalarda daha da geliştirilecektir.</w:t>
+      </w:r>
+      <w:r>
+        <w:rPr>
+          <w:sz w:val="32"/>
+          <w:szCs w:val="32"/>
+          <w:lang w:val="tr-TR"/>
+        </w:rPr>
+        <w:t xml:space="preserve"> </w:t>
+      </w:r>
+      <w:r>
+        <w:rPr>
+          <w:sz w:val="32"/>
+          <w:szCs w:val="32"/>
+          <w:lang w:val="tr-TR"/>
+        </w:rPr>
+        <w:t xml:space="preserve">Memleketim sayfasında Azerbaycan ve başkenti Bakü’yle ilgili bilgiler yer </w:t>
+      </w:r>
+      <w:r>
+        <w:rPr>
+          <w:sz w:val="32"/>
+          <w:szCs w:val="32"/>
+          <w:lang w:val="tr-TR"/>
+        </w:rPr>
+        <w:t xml:space="preserve">almaktadır. Hakkımda sayfasında kendi hakkımda bilgiler vermekteyim.CV sayfasında Bootstrap 4 içeren tablolarla kendi CV mi </w:t>
+      </w:r>
+      <w:r>
+        <w:rPr>
+          <w:sz w:val="32"/>
+          <w:szCs w:val="32"/>
+          <w:lang w:val="tr-TR"/>
+        </w:rPr>
+        <w:t xml:space="preserve">tasarlayacağım. Tüm sayfalarda aynı </w:t>
+      </w:r>
+    </w:p>
+    <w:p>
+      <w:pPr>
+        <w:rPr>
+          <w:sz w:val="32"/>
+          <w:szCs w:val="32"/>
+          <w:lang w:val="tr-TR"/>
+        </w:rPr>
+      </w:pPr>
+      <w:r>
+        <w:rPr>
+          <w:sz w:val="32"/>
+          <w:szCs w:val="32"/>
+          <w:lang w:val="tr-TR"/>
+        </w:rPr>
+        <w:t>Arkaplan resmi bulunmaktadır. Yazıların renklendirilmesi arkaplan üzerinde rahat görülmesi için geliştirilecektir.</w:t>
       </w:r>
       <w:bookmarkStart w:id="0" w:name="_GoBack"/>
       <w:bookmarkEnd w:id="0"/>
@@ -149,18 +206,32 @@
           <w:szCs w:val="32"/>
           <w:lang w:val="tr-TR"/>
         </w:rPr>
-        <w:t xml:space="preserve">Sayfanın taslak </w:t>
-      </w:r>
-      <w:proofErr w:type="gramStart"/>
-      <w:r>
-        <w:rPr>
-          <w:sz w:val="32"/>
-          <w:szCs w:val="32"/>
-          <w:lang w:val="tr-TR"/>
-        </w:rPr>
-        <w:t>fotoğrafı :</w:t>
-      </w:r>
-      <w:proofErr w:type="gramEnd"/>
+        <w:t>Hakkımda s</w:t>
+      </w:r>
+      <w:r>
+        <w:rPr>
+          <w:sz w:val="32"/>
+          <w:szCs w:val="32"/>
+          <w:lang w:val="tr-TR"/>
+        </w:rPr>
+        <w:t>ayfa</w:t>
+      </w:r>
+      <w:r>
+        <w:rPr>
+          <w:sz w:val="32"/>
+          <w:szCs w:val="32"/>
+          <w:lang w:val="tr-TR"/>
+        </w:rPr>
+        <w:t>sının</w:t>
+      </w:r>
+      <w:r>
+        <w:rPr>
+          <w:sz w:val="32"/>
+          <w:szCs w:val="32"/>
+          <w:lang w:val="tr-TR"/>
+        </w:rPr>
+        <w:t xml:space="preserve"> taslak fotoğrafı :</w:t>
+      </w:r>
       <w:r>
         <w:rPr>
           <w:noProof/>
@@ -169,8 +240,8 @@
           <w:lang w:val="tr-TR"/>
         </w:rPr>
         <w:drawing>
-          <wp:inline distT="0" distB="0" distL="0" distR="0" wp14:anchorId="39C409D3" wp14:editId="171E21C0">
-            <wp:extent cx="6073140" cy="3413760"/>
+          <wp:inline distT="0" distB="0" distL="0" distR="0" wp14:anchorId="39C409D3" wp14:editId="63818714">
+            <wp:extent cx="6073140" cy="3451860"/>
             <wp:effectExtent l="0" t="0" r="3810" b="0"/>
             <wp:docPr id="1" name="Picture 1" descr="A picture containing star, sign&#10;&#10;Description automatically generated"/>
             <wp:cNvGraphicFramePr>
@@ -198,7 +269,7 @@
                   <pic:spPr>
                     <a:xfrm>
                       <a:off x="0" y="0"/>
-                      <a:ext cx="6073140" cy="3413760"/>
+                      <a:ext cx="6073140" cy="3451860"/>
                     </a:xfrm>
                     <a:prstGeom prst="rect">
                       <a:avLst/>

</xml_diff>